<commit_message>
se realizo una actualizacion de la vista de servicios generales
</commit_message>
<xml_diff>
--- a/public/salida.docx
+++ b/public/salida.docx
@@ -459,7 +459,7 @@
               <w:rPr>
                 <w:lang w:val="es-MX"/>
               </w:rPr>
-              <w:t xml:space="preserve">    21</w:t>
+              <w:t xml:space="preserve">    22</w:t>
             </w:r>
           </w:p>
         </w:tc>
@@ -748,7 +748,7 @@
               <w:spacing w:after="0" w:line="240" w:lineRule="auto"/>
             </w:pPr>
             <w:r>
-              <w:t xml:space="preserve">                RECURSOS HUMANOS</w:t>
+              <w:t xml:space="preserve">                SISTEMAS</w:t>
             </w:r>
           </w:p>
         </w:tc>

</xml_diff>

<commit_message>
se agregaron cambios del proyecto
</commit_message>
<xml_diff>
--- a/public/salida.docx
+++ b/public/salida.docx
@@ -459,7 +459,7 @@
               <w:rPr>
                 <w:lang w:val="es-MX"/>
               </w:rPr>
-              <w:t xml:space="preserve">    22</w:t>
+              <w:t xml:space="preserve">    23</w:t>
             </w:r>
           </w:p>
         </w:tc>
@@ -509,7 +509,7 @@
               <w:rPr>
                 <w:lang w:val="es-MX"/>
               </w:rPr>
-              <w:t xml:space="preserve">   18</w:t>
+              <w:t xml:space="preserve">   2018</w:t>
             </w:r>
           </w:p>
         </w:tc>

</xml_diff>

<commit_message>
se hicieron varios cambios al proyecto para que este funciona
</commit_message>
<xml_diff>
--- a/public/salida.docx
+++ b/public/salida.docx
@@ -459,7 +459,7 @@
               <w:rPr>
                 <w:lang w:val="es-MX"/>
               </w:rPr>
-              <w:t xml:space="preserve">    23</w:t>
+              <w:t xml:space="preserve">    26</w:t>
             </w:r>
           </w:p>
         </w:tc>
@@ -748,7 +748,7 @@
               <w:spacing w:after="0" w:line="240" w:lineRule="auto"/>
             </w:pPr>
             <w:r>
-              <w:t xml:space="preserve">                RECLUTAMIENTO</w:t>
+              <w:t xml:space="preserve">                SISETMASPRUEBA</w:t>
             </w:r>
           </w:p>
         </w:tc>
@@ -925,7 +925,7 @@
               <w:spacing w:after="0" w:line="240" w:lineRule="auto"/>
             </w:pPr>
             <w:r>
-              <w:t xml:space="preserve">         omar</w:t>
+              <w:t xml:space="preserve">         noe</w:t>
             </w:r>
           </w:p>
         </w:tc>
@@ -963,7 +963,7 @@
               <w:spacing w:after="0" w:line="240" w:lineRule="auto"/>
             </w:pPr>
             <w:r>
-              <w:t>1</w:t>
+              <w:t>2</w:t>
             </w:r>
           </w:p>
         </w:tc>

</xml_diff>

<commit_message>
se agregaron los cambios
</commit_message>
<xml_diff>
--- a/public/salida.docx
+++ b/public/salida.docx
@@ -748,7 +748,7 @@
               <w:spacing w:after="0" w:line="240" w:lineRule="auto"/>
             </w:pPr>
             <w:r>
-              <w:t xml:space="preserve">                SISETMASPRUEBA</w:t>
+              <w:t xml:space="preserve">                DSCS</w:t>
             </w:r>
           </w:p>
         </w:tc>
@@ -963,7 +963,7 @@
               <w:spacing w:after="0" w:line="240" w:lineRule="auto"/>
             </w:pPr>
             <w:r>
-              <w:t>2</w:t>
+              <w:t>1</w:t>
             </w:r>
           </w:p>
         </w:tc>

</xml_diff>

<commit_message>
se agregaron las graficas
</commit_message>
<xml_diff>
--- a/public/salida.docx
+++ b/public/salida.docx
@@ -459,7 +459,7 @@
               <w:rPr>
                 <w:lang w:val="es-MX"/>
               </w:rPr>
-              <w:t xml:space="preserve">    26</w:t>
+              <w:t xml:space="preserve">    28</w:t>
             </w:r>
           </w:p>
         </w:tc>
@@ -748,7 +748,7 @@
               <w:spacing w:after="0" w:line="240" w:lineRule="auto"/>
             </w:pPr>
             <w:r>
-              <w:t xml:space="preserve">                DSCS</w:t>
+              <w:t xml:space="preserve">                SISTEMAS</w:t>
             </w:r>
           </w:p>
         </w:tc>

</xml_diff>

<commit_message>
se hicieron algunos cambios para que se muestre de la mejor manera
</commit_message>
<xml_diff>
--- a/public/salida.docx
+++ b/public/salida.docx
@@ -459,7 +459,7 @@
               <w:rPr>
                 <w:lang w:val="es-MX"/>
               </w:rPr>
-              <w:t xml:space="preserve">    28</w:t>
+              <w:t xml:space="preserve">    01</w:t>
             </w:r>
           </w:p>
         </w:tc>
@@ -484,7 +484,7 @@
               <w:rPr>
                 <w:lang w:val="es-MX"/>
               </w:rPr>
-              <w:t xml:space="preserve">    02</w:t>
+              <w:t xml:space="preserve">    03</w:t>
             </w:r>
           </w:p>
         </w:tc>
@@ -748,7 +748,7 @@
               <w:spacing w:after="0" w:line="240" w:lineRule="auto"/>
             </w:pPr>
             <w:r>
-              <w:t xml:space="preserve">                SISTEMAS</w:t>
+              <w:t xml:space="preserve">                RECURSOS HUMANOS</w:t>
             </w:r>
           </w:p>
         </w:tc>

</xml_diff>

<commit_message>
se agrego los cambios para que funcionara la parte de mostrar las especificaciones
</commit_message>
<xml_diff>
--- a/public/salida.docx
+++ b/public/salida.docx
@@ -459,7 +459,7 @@
               <w:rPr>
                 <w:lang w:val="es-MX"/>
               </w:rPr>
-              <w:t xml:space="preserve">    01</w:t>
+              <w:t xml:space="preserve">    02</w:t>
             </w:r>
           </w:p>
         </w:tc>
@@ -748,7 +748,7 @@
               <w:spacing w:after="0" w:line="240" w:lineRule="auto"/>
             </w:pPr>
             <w:r>
-              <w:t xml:space="preserve">                RECURSOS HUMANOS</w:t>
+              <w:t xml:space="preserve">                TSURO 3-34</w:t>
             </w:r>
           </w:p>
         </w:tc>

</xml_diff>

<commit_message>
se agreagon mas cambios pero funcioa al 100
</commit_message>
<xml_diff>
--- a/public/salida.docx
+++ b/public/salida.docx
@@ -748,7 +748,7 @@
               <w:spacing w:after="0" w:line="240" w:lineRule="auto"/>
             </w:pPr>
             <w:r>
-              <w:t xml:space="preserve">                TUSURU 34</w:t>
+              <w:t xml:space="preserve">                COMUNICACION</w:t>
             </w:r>
           </w:p>
         </w:tc>
@@ -963,7 +963,7 @@
               <w:spacing w:after="0" w:line="240" w:lineRule="auto"/>
             </w:pPr>
             <w:r>
-              <w:t>3</w:t>
+              <w:t>1</w:t>
             </w:r>
           </w:p>
         </w:tc>

</xml_diff>

<commit_message>
se agrego con cambios
</commit_message>
<xml_diff>
--- a/public/salida.docx
+++ b/public/salida.docx
@@ -731,7 +731,7 @@
               <w:t xml:space="preserve">              </w:t>
             </w:r>
             <w:r>
-              <w:t>COBRANZAS</w:t>
+              <w:t>AUDITORIA</w:t>
             </w:r>
           </w:p>
         </w:tc>
@@ -904,7 +904,7 @@
           </w:tcPr>
           <w:p>
             <w:r>
-              <w:t xml:space="preserve"> prueba</w:t>
+              <w:t xml:space="preserve"> BLOCK</w:t>
             </w:r>
           </w:p>
         </w:tc>
@@ -960,7 +960,7 @@
           </w:tcPr>
           <w:p>
             <w:r>
-              <w:t xml:space="preserve">         LIBRETAS MAYOR</w:t>
+              <w:t xml:space="preserve">         STEPHANIE</w:t>
             </w:r>
           </w:p>
         </w:tc>
@@ -976,7 +976,7 @@
           </w:tcPr>
           <w:p>
             <w:r>
-              <w:t xml:space="preserve"> prueba</w:t>
+              <w:t xml:space="preserve"> METRO</w:t>
             </w:r>
           </w:p>
         </w:tc>
@@ -992,7 +992,7 @@
           </w:tcPr>
           <w:p>
             <w:r>
-              <w:t>1</w:t>
+              <w:t>2</w:t>
             </w:r>
           </w:p>
         </w:tc>

</xml_diff>

<commit_message>
se crearon los cambios necesarios oparq q funciuones correctamene lode excel
</commit_message>
<xml_diff>
--- a/public/salida.docx
+++ b/public/salida.docx
@@ -459,7 +459,7 @@
               <w:rPr>
                 <w:lang w:val="es-MX"/>
               </w:rPr>
-              <w:t xml:space="preserve">    03</w:t>
+              <w:t xml:space="preserve">    05</w:t>
             </w:r>
           </w:p>
         </w:tc>
@@ -731,7 +731,7 @@
               <w:t xml:space="preserve">              </w:t>
             </w:r>
             <w:r>
-              <w:t>COBRANZAS</w:t>
+              <w:t>RECLUTAMIENTO</w:t>
             </w:r>
           </w:p>
         </w:tc>
@@ -888,7 +888,7 @@
           </w:tcPr>
           <w:p>
             <w:r>
-              <w:t xml:space="preserve">         OMAR</w:t>
+              <w:t xml:space="preserve">         BOTELLON</w:t>
             </w:r>
           </w:p>
         </w:tc>
@@ -904,79 +904,7 @@
           </w:tcPr>
           <w:p>
             <w:r>
-              <w:t xml:space="preserve"> BLOCK</w:t>
-            </w:r>
-          </w:p>
-        </w:tc>
-        <w:tc>
-          <w:tcPr>
-            <w:tcW w:w="1483" w:type="dxa"/>
-            <w:tcBorders>
-              <w:top w:val="single" w:sz="14" w:space="0" w:color="000000"/>
-              <w:left w:val="single" w:sz="8" w:space="0" w:color="000000"/>
-              <w:bottom w:val="single" w:sz="8" w:space="0" w:color="000000"/>
-              <w:right w:val="single" w:sz="8" w:space="0" w:color="000000"/>
-            </w:tcBorders>
-          </w:tcPr>
-          <w:p>
-            <w:r>
-              <w:t>1</w:t>
-            </w:r>
-          </w:p>
-        </w:tc>
-      </w:tr>
-      <w:tr>
-        <w:trPr>
-          <w:trHeight w:val="397"/>
-        </w:trPr>
-        <w:tc>
-          <w:tcPr>
-            <w:tcW w:w="1212" w:type="dxa"/>
-            <w:tcBorders>
-              <w:top w:val="single" w:sz="14" w:space="0" w:color="000000"/>
-              <w:left w:val="single" w:sz="8" w:space="0" w:color="000000"/>
-              <w:bottom w:val="single" w:sz="8" w:space="0" w:color="000000"/>
-              <w:right w:val="single" w:sz="8" w:space="0" w:color="000000"/>
-            </w:tcBorders>
-          </w:tcPr>
-          <w:p>
-            <w:pPr>
-              <w:jc w:val="both"/>
-            </w:pPr>
-            <w:r>
-              <w:t xml:space="preserve">               2</w:t>
-            </w:r>
-          </w:p>
-        </w:tc>
-        <w:tc>
-          <w:tcPr>
-            <w:tcW w:w="3941" w:type="dxa"/>
-            <w:tcBorders>
-              <w:top w:val="single" w:sz="14" w:space="0" w:color="000000"/>
-              <w:left w:val="single" w:sz="8" w:space="0" w:color="000000"/>
-              <w:bottom w:val="single" w:sz="8" w:space="0" w:color="000000"/>
-              <w:right w:val="single" w:sz="8" w:space="0" w:color="000000"/>
-            </w:tcBorders>
-          </w:tcPr>
-          <w:p>
-            <w:r>
-              <w:t xml:space="preserve">         BALON  CHINGON</w:t>
-            </w:r>
-          </w:p>
-        </w:tc>
-        <w:tc>
-          <w:tcPr>
-            <w:tcW w:w="1850" w:type="dxa"/>
-            <w:tcBorders>
-              <w:top w:val="single" w:sz="14" w:space="0" w:color="000000"/>
-              <w:left w:val="single" w:sz="8" w:space="0" w:color="000000"/>
-              <w:bottom w:val="single" w:sz="8" w:space="0" w:color="000000"/>
-              <w:right w:val="single" w:sz="8" w:space="0" w:color="000000"/>
-            </w:tcBorders>
-          </w:tcPr>
-          <w:p>
-            <w:r>
-              <w:t xml:space="preserve"> BLOCK</w:t>
+              <w:t xml:space="preserve"> PIEZA</w:t>
             </w:r>
           </w:p>
         </w:tc>

</xml_diff>

<commit_message>
ya se puede logear con el usur name funcional
</commit_message>
<xml_diff>
--- a/public/salida.docx
+++ b/public/salida.docx
@@ -459,7 +459,7 @@
               <w:rPr>
                 <w:lang w:val="es-MX"/>
               </w:rPr>
-              <w:t xml:space="preserve">    05</w:t>
+              <w:t xml:space="preserve">    06</w:t>
             </w:r>
           </w:p>
         </w:tc>
@@ -888,7 +888,7 @@
           </w:tcPr>
           <w:p>
             <w:r>
-              <w:t xml:space="preserve">         BOTELLON</w:t>
+              <w:t xml:space="preserve">         TECLADOS</w:t>
             </w:r>
           </w:p>
         </w:tc>

</xml_diff>

<commit_message>
se cambio el tipo de descarga del archivo salida.doc
</commit_message>
<xml_diff>
--- a/public/salida.docx
+++ b/public/salida.docx
@@ -731,7 +731,7 @@
               <w:t xml:space="preserve">              </w:t>
             </w:r>
             <w:r>
-              <w:t>RECLUTAMIENTO</w:t>
+              <w:t>AUDITORIA</w:t>
             </w:r>
           </w:p>
         </w:tc>
@@ -888,7 +888,7 @@
           </w:tcPr>
           <w:p>
             <w:r>
-              <w:t xml:space="preserve">         TECLADOS</w:t>
+              <w:t xml:space="preserve">         MOUSE</w:t>
             </w:r>
           </w:p>
         </w:tc>
@@ -920,7 +920,7 @@
           </w:tcPr>
           <w:p>
             <w:r>
-              <w:t>3</w:t>
+              <w:t>1</w:t>
             </w:r>
           </w:p>
         </w:tc>

</xml_diff>